<commit_message>
Methode, Integration et Portfolio du 18/04/2020
</commit_message>
<xml_diff>
--- a/Methode/DUREN-Atelier3-Tache_2_1_R-Bocquet.docx
+++ b/Methode/DUREN-Atelier3-Tache_2_1_R-Bocquet.docx
@@ -7,7 +7,6 @@
         <w:pStyle w:val="Question"/>
         <w:rPr>
           <w:rStyle w:val="lev"/>
-          <w:b w:val="0"/>
           <w:sz w:val="40"/>
           <w:szCs w:val="40"/>
         </w:rPr>
@@ -15,20 +14,73 @@
       <w:r>
         <w:rPr>
           <w:rStyle w:val="lev"/>
-          <w:b w:val="0"/>
           <w:sz w:val="40"/>
           <w:szCs w:val="40"/>
         </w:rPr>
-        <w:t>DUREN Activité 2.1</w:t>
-      </w:r>
-    </w:p>
-    <w:p>
-      <w:pPr>
-        <w:pStyle w:val="Question"/>
-        <w:rPr>
-          <w:rStyle w:val="lev"/>
-        </w:rPr>
-      </w:pPr>
+        <w:t xml:space="preserve">DUREN </w:t>
+      </w:r>
+      <w:r>
+        <w:rPr>
+          <w:rStyle w:val="lev"/>
+          <w:sz w:val="40"/>
+          <w:szCs w:val="40"/>
+        </w:rPr>
+        <w:t xml:space="preserve"> </w:t>
+      </w:r>
+    </w:p>
+    <w:p>
+      <w:pPr>
+        <w:pStyle w:val="Question"/>
+        <w:rPr>
+          <w:rStyle w:val="lev"/>
+          <w:sz w:val="40"/>
+          <w:szCs w:val="40"/>
+        </w:rPr>
+      </w:pPr>
+      <w:r>
+        <w:rPr>
+          <w:rStyle w:val="lev"/>
+          <w:sz w:val="40"/>
+          <w:szCs w:val="40"/>
+        </w:rPr>
+        <w:t>Atelier : méthodes</w:t>
+      </w:r>
+    </w:p>
+    <w:p>
+      <w:pPr>
+        <w:pStyle w:val="Question"/>
+        <w:rPr>
+          <w:rStyle w:val="lev"/>
+          <w:sz w:val="40"/>
+          <w:szCs w:val="40"/>
+        </w:rPr>
+      </w:pPr>
+      <w:r>
+        <w:rPr>
+          <w:rStyle w:val="lev"/>
+          <w:sz w:val="40"/>
+          <w:szCs w:val="40"/>
+        </w:rPr>
+        <w:t>Activité 2.1</w:t>
+      </w:r>
+    </w:p>
+    <w:p>
+      <w:pPr>
+        <w:pStyle w:val="Question"/>
+        <w:rPr>
+          <w:rStyle w:val="lev"/>
+          <w:sz w:val="24"/>
+          <w:szCs w:val="24"/>
+        </w:rPr>
+      </w:pPr>
+      <w:r>
+        <w:rPr>
+          <w:rStyle w:val="lev"/>
+          <w:sz w:val="24"/>
+          <w:szCs w:val="24"/>
+        </w:rPr>
+        <w:t>Répondre aux questions</w:t>
+      </w:r>
     </w:p>
     <w:p>
       <w:pPr>

</xml_diff>